<commit_message>
Added sandwich estimator info
</commit_message>
<xml_diff>
--- a/Results/Notes_for_poster_presentation.docx
+++ b/Results/Notes_for_poster_presentation.docx
@@ -305,25 +305,7 @@
                 <w:sz w:val="20"/>
                 <w:szCs w:val="20"/>
               </w:rPr>
-              <w:t xml:space="preserve">- </w:t>
-            </w:r>
-            <w:proofErr w:type="gramStart"/>
-            <w:r>
-              <w:rPr>
-                <w:rFonts w:ascii="Arial" w:hAnsi="Arial" w:cs="Arial"/>
-                <w:sz w:val="20"/>
-                <w:szCs w:val="20"/>
-              </w:rPr>
-              <w:t>Platelet count</w:t>
-            </w:r>
-            <w:proofErr w:type="gramEnd"/>
-            <w:r>
-              <w:rPr>
-                <w:rFonts w:ascii="Arial" w:hAnsi="Arial" w:cs="Arial"/>
-                <w:sz w:val="20"/>
-                <w:szCs w:val="20"/>
-              </w:rPr>
-              <w:t xml:space="preserve"> on its own.</w:t>
+              <w:t>- Platelet count on its own.</w:t>
             </w:r>
           </w:p>
           <w:p>
@@ -355,8 +337,6 @@
           <w:szCs w:val="20"/>
         </w:rPr>
       </w:pPr>
-      <w:bookmarkStart w:id="0" w:name="_GoBack"/>
-      <w:bookmarkEnd w:id="0"/>
     </w:p>
     <w:tbl>
       <w:tblPr>
@@ -483,25 +463,7 @@
                 <w:sz w:val="20"/>
                 <w:szCs w:val="20"/>
               </w:rPr>
-              <w:t xml:space="preserve">- LUC </w:t>
-            </w:r>
-            <w:proofErr w:type="spellStart"/>
-            <w:r>
-              <w:rPr>
-                <w:rFonts w:ascii="Arial" w:hAnsi="Arial" w:cs="Arial"/>
-                <w:sz w:val="20"/>
-                <w:szCs w:val="20"/>
-              </w:rPr>
-              <w:t>count+diff</w:t>
-            </w:r>
-            <w:proofErr w:type="spellEnd"/>
-            <w:r>
-              <w:rPr>
-                <w:rFonts w:ascii="Arial" w:hAnsi="Arial" w:cs="Arial"/>
-                <w:sz w:val="20"/>
-                <w:szCs w:val="20"/>
-              </w:rPr>
-              <w:t>. count decreases, confident. Monocytes not confident, same argument as 727_1.</w:t>
+              <w:t>- LUC count+diff. count decreases, confident. Monocytes not confident, same argument as 727_1.</w:t>
             </w:r>
           </w:p>
         </w:tc>
@@ -548,43 +510,7 @@
                 <w:sz w:val="20"/>
                 <w:szCs w:val="20"/>
               </w:rPr>
-              <w:t xml:space="preserve">- Lymphocyte count increases -&gt; WBC increases because most of WBC </w:t>
-            </w:r>
-            <w:proofErr w:type="gramStart"/>
-            <w:r>
-              <w:rPr>
-                <w:rFonts w:ascii="Arial" w:hAnsi="Arial" w:cs="Arial"/>
-                <w:sz w:val="20"/>
-                <w:szCs w:val="20"/>
-              </w:rPr>
-              <w:t>are</w:t>
-            </w:r>
-            <w:proofErr w:type="gramEnd"/>
-            <w:r>
-              <w:rPr>
-                <w:rFonts w:ascii="Arial" w:hAnsi="Arial" w:cs="Arial"/>
-                <w:sz w:val="20"/>
-                <w:szCs w:val="20"/>
-              </w:rPr>
-              <w:t xml:space="preserve"> lymphocytes. But </w:t>
-            </w:r>
-            <w:proofErr w:type="gramStart"/>
-            <w:r>
-              <w:rPr>
-                <w:rFonts w:ascii="Arial" w:hAnsi="Arial" w:cs="Arial"/>
-                <w:sz w:val="20"/>
-                <w:szCs w:val="20"/>
-              </w:rPr>
-              <w:t>diff. count not changing as the numerator and denominator increase similarly</w:t>
-            </w:r>
-            <w:proofErr w:type="gramEnd"/>
-            <w:r>
-              <w:rPr>
-                <w:rFonts w:ascii="Arial" w:hAnsi="Arial" w:cs="Arial"/>
-                <w:sz w:val="20"/>
-                <w:szCs w:val="20"/>
-              </w:rPr>
-              <w:t>.</w:t>
+              <w:t>- Lymphocyte count increases -&gt; WBC increases because most of WBC are lymphocytes. But diff. count not changing as the numerator and denominator increase similarly.</w:t>
             </w:r>
           </w:p>
           <w:p>
@@ -717,25 +643,7 @@
                 <w:sz w:val="20"/>
                 <w:szCs w:val="20"/>
               </w:rPr>
-              <w:t xml:space="preserve">- </w:t>
-            </w:r>
-            <w:proofErr w:type="gramStart"/>
-            <w:r>
-              <w:rPr>
-                <w:rFonts w:ascii="Arial" w:hAnsi="Arial" w:cs="Arial"/>
-                <w:sz w:val="20"/>
-                <w:szCs w:val="20"/>
-              </w:rPr>
-              <w:t>Mean cell volume decreases -&gt; hematocrit decreases</w:t>
-            </w:r>
-            <w:proofErr w:type="gramEnd"/>
-            <w:r>
-              <w:rPr>
-                <w:rFonts w:ascii="Arial" w:hAnsi="Arial" w:cs="Arial"/>
-                <w:sz w:val="20"/>
-                <w:szCs w:val="20"/>
-              </w:rPr>
-              <w:t xml:space="preserve"> -&gt; MCHC increases as hemoglobin in whole blood doesn't change.</w:t>
+              <w:t>- Mean cell volume decreases -&gt; hematocrit decreases -&gt; MCHC increases as hemoglobin in whole blood doesn't change.</w:t>
             </w:r>
           </w:p>
         </w:tc>
@@ -990,25 +898,7 @@
                 <w:sz w:val="20"/>
                 <w:szCs w:val="20"/>
               </w:rPr>
-              <w:t xml:space="preserve">- # RBC decreases and </w:t>
-            </w:r>
-            <w:proofErr w:type="gramStart"/>
-            <w:r>
-              <w:rPr>
-                <w:rFonts w:ascii="Arial" w:hAnsi="Arial" w:cs="Arial"/>
-                <w:sz w:val="20"/>
-                <w:szCs w:val="20"/>
-              </w:rPr>
-              <w:t>mean</w:t>
-            </w:r>
-            <w:proofErr w:type="gramEnd"/>
-            <w:r>
-              <w:rPr>
-                <w:rFonts w:ascii="Arial" w:hAnsi="Arial" w:cs="Arial"/>
-                <w:sz w:val="20"/>
-                <w:szCs w:val="20"/>
-              </w:rPr>
-              <w:t xml:space="preserve"> cell volume also decreases -&gt; hematocrit decreases.</w:t>
+              <w:t>- # RBC decreases and mean cell volume also decreases -&gt; hematocrit decreases.</w:t>
             </w:r>
           </w:p>
           <w:p>
@@ -1073,25 +963,7 @@
                 <w:sz w:val="20"/>
                 <w:szCs w:val="20"/>
               </w:rPr>
-              <w:t xml:space="preserve">- LUC raw count increases -&gt; LUC diff. count increases. Confident with that as both same </w:t>
-            </w:r>
-            <w:proofErr w:type="gramStart"/>
-            <w:r>
-              <w:rPr>
-                <w:rFonts w:ascii="Arial" w:hAnsi="Arial" w:cs="Arial"/>
-                <w:sz w:val="20"/>
-                <w:szCs w:val="20"/>
-              </w:rPr>
-              <w:t>direction</w:t>
-            </w:r>
-            <w:proofErr w:type="gramEnd"/>
-            <w:r>
-              <w:rPr>
-                <w:rFonts w:ascii="Arial" w:hAnsi="Arial" w:cs="Arial"/>
-                <w:sz w:val="20"/>
-                <w:szCs w:val="20"/>
-              </w:rPr>
-              <w:t>.</w:t>
+              <w:t>- LUC raw count increases -&gt; LUC diff. count increases. Confident with that as both same direction.</w:t>
             </w:r>
           </w:p>
           <w:p>
@@ -1604,6 +1476,301 @@
         </w:rPr>
         <w:t>We are never certain of the pathway from one gene to a significant phenotype.</w:t>
       </w:r>
+    </w:p>
+    <w:p>
+      <w:pPr>
+        <w:ind w:left="360"/>
+        <w:rPr>
+          <w:rFonts w:ascii="Arial" w:hAnsi="Arial" w:cs="Arial"/>
+          <w:sz w:val="20"/>
+          <w:szCs w:val="20"/>
+        </w:rPr>
+      </w:pPr>
+      <w:r>
+        <w:rPr>
+          <w:rFonts w:ascii="Arial" w:hAnsi="Arial" w:cs="Arial"/>
+          <w:sz w:val="20"/>
+          <w:szCs w:val="20"/>
+          <w:u w:val="single"/>
+        </w:rPr>
+        <w:lastRenderedPageBreak/>
+        <w:t>Sandwich estimator:</w:t>
+      </w:r>
+    </w:p>
+    <w:p>
+      <w:pPr>
+        <w:pStyle w:val="ListParagraph"/>
+        <w:numPr>
+          <w:ilvl w:val="0"/>
+          <w:numId w:val="2"/>
+        </w:numPr>
+        <w:rPr>
+          <w:rFonts w:ascii="Arial" w:hAnsi="Arial" w:cs="Arial"/>
+          <w:sz w:val="20"/>
+          <w:szCs w:val="20"/>
+        </w:rPr>
+      </w:pPr>
+      <w:r>
+        <w:rPr>
+          <w:rFonts w:ascii="Arial" w:hAnsi="Arial" w:cs="Arial"/>
+          <w:sz w:val="20"/>
+          <w:szCs w:val="20"/>
+        </w:rPr>
+        <w:t>Used to account for heteroscedasticity in OLS (and other) regression models.</w:t>
+      </w:r>
+    </w:p>
+    <w:p>
+      <w:pPr>
+        <w:pStyle w:val="ListParagraph"/>
+        <w:numPr>
+          <w:ilvl w:val="0"/>
+          <w:numId w:val="2"/>
+        </w:numPr>
+        <w:rPr>
+          <w:rFonts w:ascii="Arial" w:eastAsia="Times New Roman" w:hAnsi="Arial" w:cs="Arial"/>
+          <w:sz w:val="20"/>
+          <w:szCs w:val="20"/>
+        </w:rPr>
+      </w:pPr>
+      <w:r>
+        <w:rPr>
+          <w:rFonts w:ascii="Arial" w:eastAsia="Times New Roman" w:hAnsi="Arial" w:cs="Arial"/>
+          <w:sz w:val="20"/>
+          <w:szCs w:val="20"/>
+        </w:rPr>
+        <w:t>New term</w:t>
+      </w:r>
+      <w:r>
+        <w:rPr>
+          <w:rFonts w:ascii="Arial" w:eastAsia="Times New Roman" w:hAnsi="Arial" w:cs="Arial"/>
+          <w:sz w:val="20"/>
+          <w:szCs w:val="20"/>
+        </w:rPr>
+        <w:t xml:space="preserve"> G</w:t>
+      </w:r>
+      <w:r>
+        <w:rPr>
+          <w:rFonts w:ascii="Arial" w:eastAsia="Times New Roman" w:hAnsi="Arial" w:cs="Arial"/>
+          <w:sz w:val="20"/>
+          <w:szCs w:val="20"/>
+        </w:rPr>
+        <w:t xml:space="preserve"> added in calculation for var(beta_OLS) in order to take into account variance heterogeneity.</w:t>
+      </w:r>
+    </w:p>
+    <w:p>
+      <w:pPr>
+        <w:pStyle w:val="ListParagraph"/>
+        <w:numPr>
+          <w:ilvl w:val="0"/>
+          <w:numId w:val="2"/>
+        </w:numPr>
+        <w:rPr>
+          <w:rFonts w:ascii="Arial" w:eastAsia="Times New Roman" w:hAnsi="Arial" w:cs="Arial"/>
+          <w:sz w:val="20"/>
+          <w:szCs w:val="20"/>
+        </w:rPr>
+      </w:pPr>
+      <w:r>
+        <w:rPr>
+          <w:rFonts w:ascii="Arial" w:eastAsia="Times New Roman" w:hAnsi="Arial" w:cs="Arial"/>
+          <w:sz w:val="20"/>
+          <w:szCs w:val="20"/>
+        </w:rPr>
+        <w:t>New variance term calculated as (X</w:t>
+      </w:r>
+      <w:r>
+        <w:rPr>
+          <w:rFonts w:ascii="Arial" w:eastAsia="Times New Roman" w:hAnsi="Arial" w:cs="Arial"/>
+          <w:sz w:val="20"/>
+          <w:szCs w:val="20"/>
+        </w:rPr>
+        <w:t/>
+      </w:r>
+      <w:r>
+        <w:rPr>
+          <w:rFonts w:ascii="Arial" w:eastAsia="Times New Roman" w:hAnsi="Arial" w:cs="Arial"/>
+          <w:sz w:val="20"/>
+          <w:szCs w:val="20"/>
+        </w:rPr>
+        <w:softHyphen/>
+      </w:r>
+      <w:r>
+        <w:rPr>
+          <w:rFonts w:ascii="Arial" w:eastAsia="Times New Roman" w:hAnsi="Arial" w:cs="Arial"/>
+          <w:sz w:val="20"/>
+          <w:szCs w:val="20"/>
+        </w:rPr>
+        <w:softHyphen/>
+      </w:r>
+      <w:r>
+        <w:rPr>
+          <w:rFonts w:ascii="Arial" w:eastAsia="Times New Roman" w:hAnsi="Arial" w:cs="Arial"/>
+          <w:sz w:val="20"/>
+          <w:szCs w:val="20"/>
+          <w:vertAlign w:val="superscript"/>
+        </w:rPr>
+        <w:t>T</w:t>
+      </w:r>
+      <w:r>
+        <w:rPr>
+          <w:rFonts w:ascii="Arial" w:eastAsia="Times New Roman" w:hAnsi="Arial" w:cs="Arial"/>
+          <w:sz w:val="20"/>
+          <w:szCs w:val="20"/>
+        </w:rPr>
+        <w:t>X)</w:t>
+      </w:r>
+      <w:r>
+        <w:rPr>
+          <w:rFonts w:ascii="Arial" w:eastAsia="Times New Roman" w:hAnsi="Arial" w:cs="Arial"/>
+          <w:sz w:val="20"/>
+          <w:szCs w:val="20"/>
+          <w:vertAlign w:val="superscript"/>
+        </w:rPr>
+        <w:t>-1</w:t>
+      </w:r>
+      <w:r>
+        <w:rPr>
+          <w:rFonts w:ascii="Arial" w:eastAsia="Times New Roman" w:hAnsi="Arial" w:cs="Arial"/>
+          <w:sz w:val="20"/>
+          <w:szCs w:val="20"/>
+        </w:rPr>
+        <w:t>X</w:t>
+      </w:r>
+      <w:r>
+        <w:rPr>
+          <w:rFonts w:ascii="Arial" w:eastAsia="Times New Roman" w:hAnsi="Arial" w:cs="Arial"/>
+          <w:sz w:val="20"/>
+          <w:szCs w:val="20"/>
+        </w:rPr>
+        <w:t/>
+      </w:r>
+      <w:r>
+        <w:rPr>
+          <w:rFonts w:ascii="Arial" w:eastAsia="Times New Roman" w:hAnsi="Arial" w:cs="Arial"/>
+          <w:sz w:val="20"/>
+          <w:szCs w:val="20"/>
+          <w:vertAlign w:val="superscript"/>
+        </w:rPr>
+        <w:t>T</w:t>
+      </w:r>
+      <w:r>
+        <w:rPr>
+          <w:rFonts w:ascii="Arial" w:eastAsia="Times New Roman" w:hAnsi="Arial" w:cs="Arial"/>
+          <w:sz w:val="20"/>
+          <w:szCs w:val="20"/>
+        </w:rPr>
+        <w:t>GX(X</w:t>
+      </w:r>
+      <w:r>
+        <w:rPr>
+          <w:rFonts w:ascii="Arial" w:eastAsia="Times New Roman" w:hAnsi="Arial" w:cs="Arial"/>
+          <w:sz w:val="20"/>
+          <w:szCs w:val="20"/>
+          <w:vertAlign w:val="superscript"/>
+        </w:rPr>
+        <w:t>T</w:t>
+      </w:r>
+      <w:r>
+        <w:rPr>
+          <w:rFonts w:ascii="Arial" w:eastAsia="Times New Roman" w:hAnsi="Arial" w:cs="Arial"/>
+          <w:sz w:val="20"/>
+          <w:szCs w:val="20"/>
+        </w:rPr>
+        <w:t/>
+      </w:r>
+      <w:r>
+        <w:rPr>
+          <w:rFonts w:ascii="Arial" w:eastAsia="Times New Roman" w:hAnsi="Arial" w:cs="Arial"/>
+          <w:sz w:val="20"/>
+          <w:szCs w:val="20"/>
+        </w:rPr>
+        <w:t>X)</w:t>
+      </w:r>
+      <w:r>
+        <w:rPr>
+          <w:rFonts w:ascii="Arial" w:eastAsia="Times New Roman" w:hAnsi="Arial" w:cs="Arial"/>
+          <w:sz w:val="20"/>
+          <w:szCs w:val="20"/>
+          <w:vertAlign w:val="superscript"/>
+        </w:rPr>
+        <w:t>-1</w:t>
+      </w:r>
+    </w:p>
+    <w:p>
+      <w:pPr>
+        <w:pStyle w:val="ListParagraph"/>
+        <w:numPr>
+          <w:ilvl w:val="0"/>
+          <w:numId w:val="2"/>
+        </w:numPr>
+        <w:rPr>
+          <w:rFonts w:ascii="Arial" w:hAnsi="Arial" w:cs="Arial"/>
+          <w:sz w:val="20"/>
+          <w:szCs w:val="20"/>
+        </w:rPr>
+      </w:pPr>
+      <w:r>
+        <w:rPr>
+          <w:rFonts w:ascii="Arial" w:hAnsi="Arial" w:cs="Arial"/>
+          <w:sz w:val="20"/>
+          <w:szCs w:val="20"/>
+        </w:rPr>
+        <w:t>Can be used to</w:t>
+      </w:r>
+      <w:r>
+        <w:rPr>
+          <w:rFonts w:ascii="Arial" w:hAnsi="Arial" w:cs="Arial"/>
+          <w:sz w:val="20"/>
+          <w:szCs w:val="20"/>
+        </w:rPr>
+        <w:t xml:space="preserve"> account for cluster effect, i.e. observations within clusters are dependent, observations outside of clusters are independent.</w:t>
+      </w:r>
+    </w:p>
+    <w:p>
+      <w:pPr>
+        <w:pStyle w:val="ListParagraph"/>
+        <w:numPr>
+          <w:ilvl w:val="0"/>
+          <w:numId w:val="2"/>
+        </w:numPr>
+        <w:rPr>
+          <w:rFonts w:ascii="Arial" w:hAnsi="Arial" w:cs="Arial"/>
+          <w:sz w:val="20"/>
+          <w:szCs w:val="20"/>
+        </w:rPr>
+      </w:pPr>
+      <w:r>
+        <w:rPr>
+          <w:rFonts w:ascii="Arial" w:hAnsi="Arial" w:cs="Arial"/>
+          <w:sz w:val="20"/>
+          <w:szCs w:val="20"/>
+        </w:rPr>
+        <w:t>Terms within the matrix G are grouped together to estimate this cluster effect.</w:t>
+      </w:r>
+    </w:p>
+    <w:p>
+      <w:pPr>
+        <w:pStyle w:val="ListParagraph"/>
+        <w:numPr>
+          <w:ilvl w:val="0"/>
+          <w:numId w:val="2"/>
+        </w:numPr>
+        <w:rPr>
+          <w:rFonts w:ascii="Arial" w:hAnsi="Arial" w:cs="Arial"/>
+          <w:sz w:val="20"/>
+          <w:szCs w:val="20"/>
+        </w:rPr>
+      </w:pPr>
+      <w:r>
+        <w:rPr>
+          <w:rFonts w:ascii="Arial" w:hAnsi="Arial" w:cs="Arial"/>
+          <w:sz w:val="20"/>
+          <w:szCs w:val="20"/>
+        </w:rPr>
+        <w:t>Under regularity conditions yields variances for the MLE that are asymptotically efficient.</w:t>
+      </w:r>
+      <w:bookmarkStart w:id="0" w:name="_GoBack"/>
+      <w:bookmarkEnd w:id="0"/>
     </w:p>
     <w:sectPr>
       <w:pgSz w:w="12240" w:h="15840"/>
@@ -1618,16 +1785,16 @@
 <file path=word/numbering.xml><?xml version="1.0" encoding="utf-8"?>
 <w:numbering xmlns:wpc="http://schemas.microsoft.com/office/word/2010/wordprocessingCanvas" xmlns:mo="http://schemas.microsoft.com/office/mac/office/2008/main" xmlns:mc="http://schemas.openxmlformats.org/markup-compatibility/2006" xmlns:mv="urn:schemas-microsoft-com:mac:vml" xmlns:o="urn:schemas-microsoft-com:office:office" xmlns:r="http://schemas.openxmlformats.org/officeDocument/2006/relationships" xmlns:m="http://schemas.openxmlformats.org/officeDocument/2006/math" xmlns:v="urn:schemas-microsoft-com:vml" xmlns:wp14="http://schemas.microsoft.com/office/word/2010/wordprocessingDrawing" xmlns:wp="http://schemas.openxmlformats.org/drawingml/2006/wordprocessingDrawing" xmlns:w10="urn:schemas-microsoft-com:office:word" xmlns:w="http://schemas.openxmlformats.org/wordprocessingml/2006/main" xmlns:w14="http://schemas.microsoft.com/office/word/2010/wordml" xmlns:wpg="http://schemas.microsoft.com/office/word/2010/wordprocessingGroup" xmlns:wpi="http://schemas.microsoft.com/office/word/2010/wordprocessingInk" xmlns:wne="http://schemas.microsoft.com/office/word/2006/wordml" xmlns:wps="http://schemas.microsoft.com/office/word/2010/wordprocessingShape" mc:Ignorable="w14 wp14">
   <w:abstractNum w:abstractNumId="0">
-    <w:nsid w:val="753959B2"/>
+    <w:nsid w:val="690836FC"/>
     <w:multiLevelType w:val="hybridMultilevel"/>
-    <w:tmpl w:val="BAF4C98C"/>
+    <w:tmpl w:val="63C87C92"/>
     <w:lvl w:ilvl="0" w:tplc="04090001">
       <w:start w:val="1"/>
       <w:numFmt w:val="bullet"/>
       <w:lvlText w:val=""/>
       <w:lvlJc w:val="left"/>
       <w:pPr>
-        <w:ind w:left="720" w:hanging="360"/>
+        <w:ind w:left="1080" w:hanging="360"/>
       </w:pPr>
       <w:rPr>
         <w:rFonts w:ascii="Symbol" w:hAnsi="Symbol" w:hint="default"/>
@@ -1639,7 +1806,7 @@
       <w:lvlText w:val="o"/>
       <w:lvlJc w:val="left"/>
       <w:pPr>
-        <w:ind w:left="1440" w:hanging="360"/>
+        <w:ind w:left="1800" w:hanging="360"/>
       </w:pPr>
       <w:rPr>
         <w:rFonts w:ascii="Courier New" w:hAnsi="Courier New" w:hint="default"/>
@@ -1651,7 +1818,7 @@
       <w:lvlText w:val=""/>
       <w:lvlJc w:val="left"/>
       <w:pPr>
-        <w:ind w:left="2160" w:hanging="360"/>
+        <w:ind w:left="2520" w:hanging="360"/>
       </w:pPr>
       <w:rPr>
         <w:rFonts w:ascii="Wingdings" w:hAnsi="Wingdings" w:hint="default"/>
@@ -1663,7 +1830,7 @@
       <w:lvlText w:val=""/>
       <w:lvlJc w:val="left"/>
       <w:pPr>
-        <w:ind w:left="2880" w:hanging="360"/>
+        <w:ind w:left="3240" w:hanging="360"/>
       </w:pPr>
       <w:rPr>
         <w:rFonts w:ascii="Symbol" w:hAnsi="Symbol" w:hint="default"/>
@@ -1675,7 +1842,7 @@
       <w:lvlText w:val="o"/>
       <w:lvlJc w:val="left"/>
       <w:pPr>
-        <w:ind w:left="3600" w:hanging="360"/>
+        <w:ind w:left="3960" w:hanging="360"/>
       </w:pPr>
       <w:rPr>
         <w:rFonts w:ascii="Courier New" w:hAnsi="Courier New" w:hint="default"/>
@@ -1687,7 +1854,7 @@
       <w:lvlText w:val=""/>
       <w:lvlJc w:val="left"/>
       <w:pPr>
-        <w:ind w:left="4320" w:hanging="360"/>
+        <w:ind w:left="4680" w:hanging="360"/>
       </w:pPr>
       <w:rPr>
         <w:rFonts w:ascii="Wingdings" w:hAnsi="Wingdings" w:hint="default"/>
@@ -1699,7 +1866,7 @@
       <w:lvlText w:val=""/>
       <w:lvlJc w:val="left"/>
       <w:pPr>
-        <w:ind w:left="5040" w:hanging="360"/>
+        <w:ind w:left="5400" w:hanging="360"/>
       </w:pPr>
       <w:rPr>
         <w:rFonts w:ascii="Symbol" w:hAnsi="Symbol" w:hint="default"/>
@@ -1711,7 +1878,7 @@
       <w:lvlText w:val="o"/>
       <w:lvlJc w:val="left"/>
       <w:pPr>
-        <w:ind w:left="5760" w:hanging="360"/>
+        <w:ind w:left="6120" w:hanging="360"/>
       </w:pPr>
       <w:rPr>
         <w:rFonts w:ascii="Courier New" w:hAnsi="Courier New" w:hint="default"/>
@@ -1723,6 +1890,119 @@
       <w:lvlText w:val=""/>
       <w:lvlJc w:val="left"/>
       <w:pPr>
+        <w:ind w:left="6840" w:hanging="360"/>
+      </w:pPr>
+      <w:rPr>
+        <w:rFonts w:ascii="Wingdings" w:hAnsi="Wingdings" w:hint="default"/>
+      </w:rPr>
+    </w:lvl>
+  </w:abstractNum>
+  <w:abstractNum w:abstractNumId="1">
+    <w:nsid w:val="753959B2"/>
+    <w:multiLevelType w:val="hybridMultilevel"/>
+    <w:tmpl w:val="BAF4C98C"/>
+    <w:lvl w:ilvl="0" w:tplc="04090001">
+      <w:start w:val="1"/>
+      <w:numFmt w:val="bullet"/>
+      <w:lvlText w:val=""/>
+      <w:lvlJc w:val="left"/>
+      <w:pPr>
+        <w:ind w:left="720" w:hanging="360"/>
+      </w:pPr>
+      <w:rPr>
+        <w:rFonts w:ascii="Symbol" w:hAnsi="Symbol" w:hint="default"/>
+      </w:rPr>
+    </w:lvl>
+    <w:lvl w:ilvl="1" w:tplc="04090003" w:tentative="1">
+      <w:start w:val="1"/>
+      <w:numFmt w:val="bullet"/>
+      <w:lvlText w:val="o"/>
+      <w:lvlJc w:val="left"/>
+      <w:pPr>
+        <w:ind w:left="1440" w:hanging="360"/>
+      </w:pPr>
+      <w:rPr>
+        <w:rFonts w:ascii="Courier New" w:hAnsi="Courier New" w:hint="default"/>
+      </w:rPr>
+    </w:lvl>
+    <w:lvl w:ilvl="2" w:tplc="04090005" w:tentative="1">
+      <w:start w:val="1"/>
+      <w:numFmt w:val="bullet"/>
+      <w:lvlText w:val=""/>
+      <w:lvlJc w:val="left"/>
+      <w:pPr>
+        <w:ind w:left="2160" w:hanging="360"/>
+      </w:pPr>
+      <w:rPr>
+        <w:rFonts w:ascii="Wingdings" w:hAnsi="Wingdings" w:hint="default"/>
+      </w:rPr>
+    </w:lvl>
+    <w:lvl w:ilvl="3" w:tplc="04090001" w:tentative="1">
+      <w:start w:val="1"/>
+      <w:numFmt w:val="bullet"/>
+      <w:lvlText w:val=""/>
+      <w:lvlJc w:val="left"/>
+      <w:pPr>
+        <w:ind w:left="2880" w:hanging="360"/>
+      </w:pPr>
+      <w:rPr>
+        <w:rFonts w:ascii="Symbol" w:hAnsi="Symbol" w:hint="default"/>
+      </w:rPr>
+    </w:lvl>
+    <w:lvl w:ilvl="4" w:tplc="04090003" w:tentative="1">
+      <w:start w:val="1"/>
+      <w:numFmt w:val="bullet"/>
+      <w:lvlText w:val="o"/>
+      <w:lvlJc w:val="left"/>
+      <w:pPr>
+        <w:ind w:left="3600" w:hanging="360"/>
+      </w:pPr>
+      <w:rPr>
+        <w:rFonts w:ascii="Courier New" w:hAnsi="Courier New" w:hint="default"/>
+      </w:rPr>
+    </w:lvl>
+    <w:lvl w:ilvl="5" w:tplc="04090005" w:tentative="1">
+      <w:start w:val="1"/>
+      <w:numFmt w:val="bullet"/>
+      <w:lvlText w:val=""/>
+      <w:lvlJc w:val="left"/>
+      <w:pPr>
+        <w:ind w:left="4320" w:hanging="360"/>
+      </w:pPr>
+      <w:rPr>
+        <w:rFonts w:ascii="Wingdings" w:hAnsi="Wingdings" w:hint="default"/>
+      </w:rPr>
+    </w:lvl>
+    <w:lvl w:ilvl="6" w:tplc="04090001" w:tentative="1">
+      <w:start w:val="1"/>
+      <w:numFmt w:val="bullet"/>
+      <w:lvlText w:val=""/>
+      <w:lvlJc w:val="left"/>
+      <w:pPr>
+        <w:ind w:left="5040" w:hanging="360"/>
+      </w:pPr>
+      <w:rPr>
+        <w:rFonts w:ascii="Symbol" w:hAnsi="Symbol" w:hint="default"/>
+      </w:rPr>
+    </w:lvl>
+    <w:lvl w:ilvl="7" w:tplc="04090003" w:tentative="1">
+      <w:start w:val="1"/>
+      <w:numFmt w:val="bullet"/>
+      <w:lvlText w:val="o"/>
+      <w:lvlJc w:val="left"/>
+      <w:pPr>
+        <w:ind w:left="5760" w:hanging="360"/>
+      </w:pPr>
+      <w:rPr>
+        <w:rFonts w:ascii="Courier New" w:hAnsi="Courier New" w:hint="default"/>
+      </w:rPr>
+    </w:lvl>
+    <w:lvl w:ilvl="8" w:tplc="04090005" w:tentative="1">
+      <w:start w:val="1"/>
+      <w:numFmt w:val="bullet"/>
+      <w:lvlText w:val=""/>
+      <w:lvlJc w:val="left"/>
+      <w:pPr>
         <w:ind w:left="6480" w:hanging="360"/>
       </w:pPr>
       <w:rPr>
@@ -1731,6 +2011,9 @@
     </w:lvl>
   </w:abstractNum>
   <w:num w:numId="1">
+    <w:abstractNumId w:val="1"/>
+  </w:num>
+  <w:num w:numId="2">
     <w:abstractNumId w:val="0"/>
   </w:num>
 </w:numbering>
@@ -1895,6 +2178,7 @@
   <w:style w:type="character" w:default="1" w:styleId="DefaultParagraphFont">
     <w:name w:val="Default Paragraph Font"/>
     <w:uiPriority w:val="1"/>
+    <w:semiHidden/>
     <w:unhideWhenUsed/>
   </w:style>
   <w:style w:type="table" w:default="1" w:styleId="TableNormal">
@@ -2114,6 +2398,7 @@
   <w:style w:type="character" w:default="1" w:styleId="DefaultParagraphFont">
     <w:name w:val="Default Paragraph Font"/>
     <w:uiPriority w:val="1"/>
+    <w:semiHidden/>
     <w:unhideWhenUsed/>
   </w:style>
   <w:style w:type="table" w:default="1" w:styleId="TableNormal">

</xml_diff>